<commit_message>
sampe judul dispersi anomalous
</commit_message>
<xml_diff>
--- a/optikamodern/dispersi.docx
+++ b/optikamodern/dispersi.docx
@@ -112,10 +112,10 @@
             <v:path o:extrusionok="f" gradientshapeok="t" o:connecttype="rect"/>
             <o:lock v:ext="edit" aspectratio="t"/>
           </v:shapetype>
-          <v:shape id="_x0000_i1045" type="#_x0000_t75" style="width:20.05pt;height:16.9pt" o:ole="">
+          <v:shape id="_x0000_i1025" type="#_x0000_t75" style="width:20.05pt;height:16.9pt" o:ole="">
             <v:imagedata r:id="rId5" o:title=""/>
           </v:shape>
-          <o:OLEObject Type="Embed" ProgID="Equation.DSMT4" ShapeID="_x0000_i1045" DrawAspect="Content" ObjectID="_1716452988" r:id="rId6"/>
+          <o:OLEObject Type="Embed" ProgID="Equation.DSMT4" ShapeID="_x0000_i1025" DrawAspect="Content" ObjectID="_1716502190" r:id="rId6"/>
         </w:object>
       </w:r>
       <w:r>
@@ -130,10 +130,10 @@
           <w:lang w:val="en-US"/>
         </w:rPr>
         <w:object w:dxaOrig="740" w:dyaOrig="340">
-          <v:shape id="_x0000_i1058" type="#_x0000_t75" style="width:36.95pt;height:16.9pt" o:ole="">
+          <v:shape id="_x0000_i1026" type="#_x0000_t75" style="width:36.95pt;height:16.9pt" o:ole="">
             <v:imagedata r:id="rId7" o:title=""/>
           </v:shape>
-          <o:OLEObject Type="Embed" ProgID="Equation.DSMT4" ShapeID="_x0000_i1058" DrawAspect="Content" ObjectID="_1716452989" r:id="rId8"/>
+          <o:OLEObject Type="Embed" ProgID="Equation.DSMT4" ShapeID="_x0000_i1026" DrawAspect="Content" ObjectID="_1716502191" r:id="rId8"/>
         </w:object>
       </w:r>
       <w:r>
@@ -153,10 +153,10 @@
           <w:position w:val="-6"/>
         </w:rPr>
         <w:object w:dxaOrig="200" w:dyaOrig="220">
-          <v:shape id="_x0000_i1046" type="#_x0000_t75" style="width:10pt;height:11.25pt" o:ole="">
+          <v:shape id="_x0000_i1027" type="#_x0000_t75" style="width:10pt;height:11.25pt" o:ole="">
             <v:imagedata r:id="rId9" o:title=""/>
           </v:shape>
-          <o:OLEObject Type="Embed" ProgID="Equation.DSMT4" ShapeID="_x0000_i1046" DrawAspect="Content" ObjectID="_1716452990" r:id="rId10"/>
+          <o:OLEObject Type="Embed" ProgID="Equation.DSMT4" ShapeID="_x0000_i1027" DrawAspect="Content" ObjectID="_1716502192" r:id="rId10"/>
         </w:object>
       </w:r>
       <w:r>
@@ -167,10 +167,10 @@
           <w:position w:val="-6"/>
         </w:rPr>
         <w:object w:dxaOrig="200" w:dyaOrig="220">
-          <v:shape id="_x0000_i1047" type="#_x0000_t75" style="width:10pt;height:11.25pt" o:ole="">
+          <v:shape id="_x0000_i1028" type="#_x0000_t75" style="width:10pt;height:11.25pt" o:ole="">
             <v:imagedata r:id="rId9" o:title=""/>
           </v:shape>
-          <o:OLEObject Type="Embed" ProgID="Equation.DSMT4" ShapeID="_x0000_i1047" DrawAspect="Content" ObjectID="_1716452991" r:id="rId11"/>
+          <o:OLEObject Type="Embed" ProgID="Equation.DSMT4" ShapeID="_x0000_i1028" DrawAspect="Content" ObjectID="_1716502193" r:id="rId11"/>
         </w:object>
       </w:r>
       <w:r>
@@ -202,10 +202,10 @@
           <w:position w:val="-6"/>
         </w:rPr>
         <w:object w:dxaOrig="200" w:dyaOrig="220">
-          <v:shape id="_x0000_i1048" type="#_x0000_t75" style="width:10pt;height:11.25pt" o:ole="">
+          <v:shape id="_x0000_i1029" type="#_x0000_t75" style="width:10pt;height:11.25pt" o:ole="">
             <v:imagedata r:id="rId9" o:title=""/>
           </v:shape>
-          <o:OLEObject Type="Embed" ProgID="Equation.DSMT4" ShapeID="_x0000_i1048" DrawAspect="Content" ObjectID="_1716452992" r:id="rId12"/>
+          <o:OLEObject Type="Embed" ProgID="Equation.DSMT4" ShapeID="_x0000_i1029" DrawAspect="Content" ObjectID="_1716502194" r:id="rId12"/>
         </w:object>
       </w:r>
       <w:r>
@@ -290,21 +290,21 @@
         </w:rPr>
         <w:t xml:space="preserve">sudut </w:t>
       </w:r>
+      <w:r>
+        <w:rPr>
+          <w:position w:val="-6"/>
+          <w:lang w:val="en-US"/>
+        </w:rPr>
+        <w:object w:dxaOrig="200" w:dyaOrig="279">
+          <v:shape id="_x0000_i1030" type="#_x0000_t75" style="width:10pt;height:13.75pt" o:ole="">
+            <v:imagedata r:id="rId13" o:title=""/>
+          </v:shape>
+          <o:OLEObject Type="Embed" ProgID="Equation.DSMT4" ShapeID="_x0000_i1030" DrawAspect="Content" ObjectID="_1716502195" r:id="rId14"/>
+        </w:object>
+      </w:r>
       <w:proofErr w:type="gramEnd"/>
       <w:r>
         <w:rPr>
-          <w:position w:val="-6"/>
-          <w:lang w:val="en-US"/>
-        </w:rPr>
-        <w:object w:dxaOrig="200" w:dyaOrig="279">
-          <v:shape id="_x0000_i1031" type="#_x0000_t75" style="width:10pt;height:13.75pt" o:ole="">
-            <v:imagedata r:id="rId13" o:title=""/>
-          </v:shape>
-          <o:OLEObject Type="Embed" ProgID="Equation.DSMT4" ShapeID="_x0000_i1031" DrawAspect="Content" ObjectID="_1716452993" r:id="rId14"/>
-        </w:object>
-      </w:r>
-      <w:r>
-        <w:rPr>
           <w:lang w:val="en-US"/>
         </w:rPr>
         <w:t xml:space="preserve">, nah ternyata munculnya sudut ini dipengaruhi oleh variasi dari panjang gelombang, jadi ketika panjang gelombangnya berbeda maka sudut yang terbentuk juga berbeda, </w:t>
@@ -339,10 +339,10 @@
           <w:lang w:val="en-US"/>
         </w:rPr>
         <w:object w:dxaOrig="980" w:dyaOrig="400">
-          <v:shape id="_x0000_i1025" type="#_x0000_t75" style="width:48.85pt;height:20.05pt" o:ole="">
+          <v:shape id="_x0000_i1031" type="#_x0000_t75" style="width:48.85pt;height:20.05pt" o:ole="">
             <v:imagedata r:id="rId15" o:title=""/>
           </v:shape>
-          <o:OLEObject Type="Embed" ProgID="Equation.DSMT4" ShapeID="_x0000_i1025" DrawAspect="Content" ObjectID="_1716452994" r:id="rId16"/>
+          <o:OLEObject Type="Embed" ProgID="Equation.DSMT4" ShapeID="_x0000_i1031" DrawAspect="Content" ObjectID="_1716502196" r:id="rId16"/>
         </w:object>
       </w:r>
       <w:r>
@@ -370,10 +370,10 @@
           <w:lang w:val="en-US"/>
         </w:rPr>
         <w:object w:dxaOrig="400" w:dyaOrig="620">
-          <v:shape id="_x0000_i1026" type="#_x0000_t75" style="width:20.05pt;height:31.3pt" o:ole="">
+          <v:shape id="_x0000_i1032" type="#_x0000_t75" style="width:20.05pt;height:31.3pt" o:ole="">
             <v:imagedata r:id="rId17" o:title=""/>
           </v:shape>
-          <o:OLEObject Type="Embed" ProgID="Equation.DSMT4" ShapeID="_x0000_i1026" DrawAspect="Content" ObjectID="_1716452995" r:id="rId18"/>
+          <o:OLEObject Type="Embed" ProgID="Equation.DSMT4" ShapeID="_x0000_i1032" DrawAspect="Content" ObjectID="_1716502197" r:id="rId18"/>
         </w:object>
       </w:r>
       <w:r>
@@ -394,10 +394,10 @@
           <w:lang w:val="en-US"/>
         </w:rPr>
         <w:object w:dxaOrig="220" w:dyaOrig="279">
-          <v:shape id="_x0000_i1027" type="#_x0000_t75" style="width:11.25pt;height:13.75pt" o:ole="">
+          <v:shape id="_x0000_i1033" type="#_x0000_t75" style="width:11.25pt;height:13.75pt" o:ole="">
             <v:imagedata r:id="rId19" o:title=""/>
           </v:shape>
-          <o:OLEObject Type="Embed" ProgID="Equation.DSMT4" ShapeID="_x0000_i1027" DrawAspect="Content" ObjectID="_1716452996" r:id="rId20"/>
+          <o:OLEObject Type="Embed" ProgID="Equation.DSMT4" ShapeID="_x0000_i1033" DrawAspect="Content" ObjectID="_1716502198" r:id="rId20"/>
         </w:object>
       </w:r>
       <w:r>
@@ -412,10 +412,10 @@
           <w:lang w:val="en-US"/>
         </w:rPr>
         <w:object w:dxaOrig="200" w:dyaOrig="220">
-          <v:shape id="_x0000_i1028" type="#_x0000_t75" style="width:10pt;height:11.25pt" o:ole="">
+          <v:shape id="_x0000_i1034" type="#_x0000_t75" style="width:10pt;height:11.25pt" o:ole="">
             <v:imagedata r:id="rId21" o:title=""/>
           </v:shape>
-          <o:OLEObject Type="Embed" ProgID="Equation.DSMT4" ShapeID="_x0000_i1028" DrawAspect="Content" ObjectID="_1716452997" r:id="rId22"/>
+          <o:OLEObject Type="Embed" ProgID="Equation.DSMT4" ShapeID="_x0000_i1034" DrawAspect="Content" ObjectID="_1716502199" r:id="rId22"/>
         </w:object>
       </w:r>
       <w:r>
@@ -423,114 +423,6 @@
           <w:lang w:val="en-US"/>
         </w:rPr>
         <w:t xml:space="preserve">(indeks bias) </w:t>
-      </w:r>
-      <w:r>
-        <w:rPr>
-          <w:position w:val="-24"/>
-          <w:lang w:val="en-US"/>
-        </w:rPr>
-        <w:object w:dxaOrig="400" w:dyaOrig="620">
-          <v:shape id="_x0000_i1029" type="#_x0000_t75" style="width:20.05pt;height:31.3pt" o:ole="">
-            <v:imagedata r:id="rId23" o:title=""/>
-          </v:shape>
-          <o:OLEObject Type="Embed" ProgID="Equation.DSMT4" ShapeID="_x0000_i1029" DrawAspect="Content" ObjectID="_1716452998" r:id="rId24"/>
-        </w:object>
-      </w:r>
-      <w:r>
-        <w:rPr>
-          <w:lang w:val="en-US"/>
-        </w:rPr>
-        <w:t xml:space="preserve"> </w:t>
-      </w:r>
-      <w:r>
-        <w:rPr>
-          <w:lang w:val="en-US"/>
-        </w:rPr>
-        <w:t xml:space="preserve">maka gunakan aturan rantai menjadi </w:t>
-      </w:r>
-      <w:r>
-        <w:rPr>
-          <w:position w:val="-24"/>
-          <w:lang w:val="en-US"/>
-        </w:rPr>
-        <w:object w:dxaOrig="1320" w:dyaOrig="620">
-          <v:shape id="_x0000_i1030" type="#_x0000_t75" style="width:65.75pt;height:31.3pt" o:ole="">
-            <v:imagedata r:id="rId25" o:title=""/>
-          </v:shape>
-          <o:OLEObject Type="Embed" ProgID="Equation.DSMT4" ShapeID="_x0000_i1030" DrawAspect="Content" ObjectID="_1716452999" r:id="rId26"/>
-        </w:object>
-      </w:r>
-      <w:r>
-        <w:rPr>
-          <w:lang w:val="en-US"/>
-        </w:rPr>
-        <w:t xml:space="preserve">dari sini berarti boleh dikatakan bahwa </w:t>
-      </w:r>
-      <w:r>
-        <w:rPr>
-          <w:position w:val="-6"/>
-          <w:lang w:val="en-US"/>
-        </w:rPr>
-        <w:object w:dxaOrig="200" w:dyaOrig="279">
-          <v:shape id="_x0000_i1032" type="#_x0000_t75" style="width:10pt;height:13.75pt" o:ole="">
-            <v:imagedata r:id="rId27" o:title=""/>
-          </v:shape>
-          <o:OLEObject Type="Embed" ProgID="Equation.DSMT4" ShapeID="_x0000_i1032" DrawAspect="Content" ObjectID="_1716453000" r:id="rId28"/>
-        </w:object>
-      </w:r>
-      <w:r>
-        <w:rPr>
-          <w:lang w:val="en-US"/>
-        </w:rPr>
-        <w:t xml:space="preserve"> dipengaruhi oleh dua factor yaitu</w:t>
-      </w:r>
-      <w:r>
-        <w:rPr>
-          <w:position w:val="-6"/>
-          <w:lang w:val="en-US"/>
-        </w:rPr>
-        <w:object w:dxaOrig="200" w:dyaOrig="220">
-          <v:shape id="_x0000_i1033" type="#_x0000_t75" style="width:10pt;height:11.25pt" o:ole="">
-            <v:imagedata r:id="rId29" o:title=""/>
-          </v:shape>
-          <o:OLEObject Type="Embed" ProgID="Equation.DSMT4" ShapeID="_x0000_i1033" DrawAspect="Content" ObjectID="_1716453001" r:id="rId30"/>
-        </w:object>
-      </w:r>
-      <w:r>
-        <w:rPr>
-          <w:lang w:val="en-US"/>
-        </w:rPr>
-        <w:t xml:space="preserve">dan </w:t>
-      </w:r>
-      <w:r>
-        <w:rPr>
-          <w:position w:val="-6"/>
-          <w:lang w:val="en-US"/>
-        </w:rPr>
-        <w:object w:dxaOrig="220" w:dyaOrig="279">
-          <v:shape id="_x0000_i1034" type="#_x0000_t75" style="width:11.25pt;height:13.75pt" o:ole="">
-            <v:imagedata r:id="rId31" o:title=""/>
-          </v:shape>
-          <o:OLEObject Type="Embed" ProgID="Equation.DSMT4" ShapeID="_x0000_i1034" DrawAspect="Content" ObjectID="_1716453002" r:id="rId32"/>
-        </w:object>
-      </w:r>
-      <w:r>
-        <w:rPr>
-          <w:lang w:val="en-US"/>
-        </w:rPr>
-        <w:t>.</w:t>
-      </w:r>
-      <w:r>
-        <w:rPr>
-          <w:lang w:val="en-US"/>
-        </w:rPr>
-        <w:t xml:space="preserve"> </w:t>
-      </w:r>
-      <w:r>
-        <w:rPr>
-          <w:lang w:val="en-US"/>
-        </w:rPr>
-        <w:t xml:space="preserve">Factor yang pertama yaitu </w:t>
       </w:r>
       <w:r>
         <w:rPr>
@@ -539,9 +431,117 @@
         </w:rPr>
         <w:object w:dxaOrig="400" w:dyaOrig="620">
           <v:shape id="_x0000_i1035" type="#_x0000_t75" style="width:20.05pt;height:31.3pt" o:ole="">
+            <v:imagedata r:id="rId23" o:title=""/>
+          </v:shape>
+          <o:OLEObject Type="Embed" ProgID="Equation.DSMT4" ShapeID="_x0000_i1035" DrawAspect="Content" ObjectID="_1716502200" r:id="rId24"/>
+        </w:object>
+      </w:r>
+      <w:r>
+        <w:rPr>
+          <w:lang w:val="en-US"/>
+        </w:rPr>
+        <w:t xml:space="preserve"> </w:t>
+      </w:r>
+      <w:r>
+        <w:rPr>
+          <w:lang w:val="en-US"/>
+        </w:rPr>
+        <w:t xml:space="preserve">maka gunakan aturan rantai menjadi </w:t>
+      </w:r>
+      <w:r>
+        <w:rPr>
+          <w:position w:val="-24"/>
+          <w:lang w:val="en-US"/>
+        </w:rPr>
+        <w:object w:dxaOrig="1320" w:dyaOrig="620">
+          <v:shape id="_x0000_i1036" type="#_x0000_t75" style="width:65.75pt;height:31.3pt" o:ole="">
+            <v:imagedata r:id="rId25" o:title=""/>
+          </v:shape>
+          <o:OLEObject Type="Embed" ProgID="Equation.DSMT4" ShapeID="_x0000_i1036" DrawAspect="Content" ObjectID="_1716502201" r:id="rId26"/>
+        </w:object>
+      </w:r>
+      <w:r>
+        <w:rPr>
+          <w:lang w:val="en-US"/>
+        </w:rPr>
+        <w:t xml:space="preserve">dari sini berarti boleh dikatakan bahwa </w:t>
+      </w:r>
+      <w:r>
+        <w:rPr>
+          <w:position w:val="-6"/>
+          <w:lang w:val="en-US"/>
+        </w:rPr>
+        <w:object w:dxaOrig="200" w:dyaOrig="279">
+          <v:shape id="_x0000_i1037" type="#_x0000_t75" style="width:10pt;height:13.75pt" o:ole="">
+            <v:imagedata r:id="rId27" o:title=""/>
+          </v:shape>
+          <o:OLEObject Type="Embed" ProgID="Equation.DSMT4" ShapeID="_x0000_i1037" DrawAspect="Content" ObjectID="_1716502202" r:id="rId28"/>
+        </w:object>
+      </w:r>
+      <w:r>
+        <w:rPr>
+          <w:lang w:val="en-US"/>
+        </w:rPr>
+        <w:t xml:space="preserve"> dipengaruhi oleh dua factor yaitu</w:t>
+      </w:r>
+      <w:r>
+        <w:rPr>
+          <w:position w:val="-6"/>
+          <w:lang w:val="en-US"/>
+        </w:rPr>
+        <w:object w:dxaOrig="200" w:dyaOrig="220">
+          <v:shape id="_x0000_i1038" type="#_x0000_t75" style="width:10pt;height:11.25pt" o:ole="">
+            <v:imagedata r:id="rId29" o:title=""/>
+          </v:shape>
+          <o:OLEObject Type="Embed" ProgID="Equation.DSMT4" ShapeID="_x0000_i1038" DrawAspect="Content" ObjectID="_1716502203" r:id="rId30"/>
+        </w:object>
+      </w:r>
+      <w:r>
+        <w:rPr>
+          <w:lang w:val="en-US"/>
+        </w:rPr>
+        <w:t xml:space="preserve">dan </w:t>
+      </w:r>
+      <w:r>
+        <w:rPr>
+          <w:position w:val="-6"/>
+          <w:lang w:val="en-US"/>
+        </w:rPr>
+        <w:object w:dxaOrig="220" w:dyaOrig="279">
+          <v:shape id="_x0000_i1039" type="#_x0000_t75" style="width:11.25pt;height:13.75pt" o:ole="">
+            <v:imagedata r:id="rId31" o:title=""/>
+          </v:shape>
+          <o:OLEObject Type="Embed" ProgID="Equation.DSMT4" ShapeID="_x0000_i1039" DrawAspect="Content" ObjectID="_1716502204" r:id="rId32"/>
+        </w:object>
+      </w:r>
+      <w:r>
+        <w:rPr>
+          <w:lang w:val="en-US"/>
+        </w:rPr>
+        <w:t>.</w:t>
+      </w:r>
+      <w:r>
+        <w:rPr>
+          <w:lang w:val="en-US"/>
+        </w:rPr>
+        <w:t xml:space="preserve"> </w:t>
+      </w:r>
+      <w:r>
+        <w:rPr>
+          <w:lang w:val="en-US"/>
+        </w:rPr>
+        <w:t xml:space="preserve">Factor yang pertama yaitu </w:t>
+      </w:r>
+      <w:r>
+        <w:rPr>
+          <w:position w:val="-24"/>
+          <w:lang w:val="en-US"/>
+        </w:rPr>
+        <w:object w:dxaOrig="400" w:dyaOrig="620">
+          <v:shape id="_x0000_i1040" type="#_x0000_t75" style="width:20.05pt;height:31.3pt" o:ole="">
             <v:imagedata r:id="rId33" o:title=""/>
           </v:shape>
-          <o:OLEObject Type="Embed" ProgID="Equation.DSMT4" ShapeID="_x0000_i1035" DrawAspect="Content" ObjectID="_1716453003" r:id="rId34"/>
+          <o:OLEObject Type="Embed" ProgID="Equation.DSMT4" ShapeID="_x0000_i1040" DrawAspect="Content" ObjectID="_1716502205" r:id="rId34"/>
         </w:object>
       </w:r>
       <w:r>
@@ -556,10 +556,10 @@
           <w:lang w:val="en-US"/>
         </w:rPr>
         <w:object w:dxaOrig="400" w:dyaOrig="620">
-          <v:shape id="_x0000_i1036" type="#_x0000_t75" style="width:20.05pt;height:31.3pt" o:ole="">
+          <v:shape id="_x0000_i1041" type="#_x0000_t75" style="width:20.05pt;height:31.3pt" o:ole="">
             <v:imagedata r:id="rId35" o:title=""/>
           </v:shape>
-          <o:OLEObject Type="Embed" ProgID="Equation.DSMT4" ShapeID="_x0000_i1036" DrawAspect="Content" ObjectID="_1716453004" r:id="rId36"/>
+          <o:OLEObject Type="Embed" ProgID="Equation.DSMT4" ShapeID="_x0000_i1041" DrawAspect="Content" ObjectID="_1716502206" r:id="rId36"/>
         </w:object>
       </w:r>
       <w:r>
@@ -623,10 +623,10 @@
           <w:lang w:val="en-US"/>
         </w:rPr>
         <w:object w:dxaOrig="960" w:dyaOrig="620">
-          <v:shape id="_x0000_i1037" type="#_x0000_t75" style="width:48.2pt;height:31.3pt" o:ole="">
+          <v:shape id="_x0000_i1042" type="#_x0000_t75" style="width:48.2pt;height:31.3pt" o:ole="">
             <v:imagedata r:id="rId37" o:title=""/>
           </v:shape>
-          <o:OLEObject Type="Embed" ProgID="Equation.DSMT4" ShapeID="_x0000_i1037" DrawAspect="Content" ObjectID="_1716453005" r:id="rId38"/>
+          <o:OLEObject Type="Embed" ProgID="Equation.DSMT4" ShapeID="_x0000_i1042" DrawAspect="Content" ObjectID="_1716502207" r:id="rId38"/>
         </w:object>
       </w:r>
       <w:r>
@@ -641,10 +641,10 @@
           <w:lang w:val="en-US"/>
         </w:rPr>
         <w:object w:dxaOrig="520" w:dyaOrig="320">
-          <v:shape id="_x0000_i1038" type="#_x0000_t75" style="width:26.3pt;height:16.3pt" o:ole="">
+          <v:shape id="_x0000_i1043" type="#_x0000_t75" style="width:26.3pt;height:16.3pt" o:ole="">
             <v:imagedata r:id="rId39" o:title=""/>
           </v:shape>
-          <o:OLEObject Type="Embed" ProgID="Equation.DSMT4" ShapeID="_x0000_i1038" DrawAspect="Content" ObjectID="_1716453006" r:id="rId40"/>
+          <o:OLEObject Type="Embed" ProgID="Equation.DSMT4" ShapeID="_x0000_i1043" DrawAspect="Content" ObjectID="_1716502208" r:id="rId40"/>
         </w:object>
       </w:r>
       <w:r>
@@ -659,10 +659,10 @@
           <w:lang w:val="en-US"/>
         </w:rPr>
         <w:object w:dxaOrig="1160" w:dyaOrig="620">
-          <v:shape id="_x0000_i1039" type="#_x0000_t75" style="width:58.25pt;height:31.3pt" o:ole="">
+          <v:shape id="_x0000_i1044" type="#_x0000_t75" style="width:58.25pt;height:31.3pt" o:ole="">
             <v:imagedata r:id="rId41" o:title=""/>
           </v:shape>
-          <o:OLEObject Type="Embed" ProgID="Equation.DSMT4" ShapeID="_x0000_i1039" DrawAspect="Content" ObjectID="_1716453007" r:id="rId42"/>
+          <o:OLEObject Type="Embed" ProgID="Equation.DSMT4" ShapeID="_x0000_i1044" DrawAspect="Content" ObjectID="_1716502209" r:id="rId42"/>
         </w:object>
       </w:r>
       <w:r>
@@ -677,10 +677,10 @@
           <w:lang w:val="en-US"/>
         </w:rPr>
         <w:object w:dxaOrig="200" w:dyaOrig="279">
-          <v:shape id="_x0000_i1040" type="#_x0000_t75" style="width:10pt;height:13.75pt" o:ole="">
+          <v:shape id="_x0000_i1045" type="#_x0000_t75" style="width:10pt;height:13.75pt" o:ole="">
             <v:imagedata r:id="rId43" o:title=""/>
           </v:shape>
-          <o:OLEObject Type="Embed" ProgID="Equation.DSMT4" ShapeID="_x0000_i1040" DrawAspect="Content" ObjectID="_1716453008" r:id="rId44"/>
+          <o:OLEObject Type="Embed" ProgID="Equation.DSMT4" ShapeID="_x0000_i1045" DrawAspect="Content" ObjectID="_1716502210" r:id="rId44"/>
         </w:object>
       </w:r>
       <w:r>
@@ -727,10 +727,10 @@
           <w:lang w:val="en-US"/>
         </w:rPr>
         <w:object w:dxaOrig="200" w:dyaOrig="279">
-          <v:shape id="_x0000_i1041" type="#_x0000_t75" style="width:10pt;height:13.75pt" o:ole="">
+          <v:shape id="_x0000_i1046" type="#_x0000_t75" style="width:10pt;height:13.75pt" o:ole="">
             <v:imagedata r:id="rId45" o:title=""/>
           </v:shape>
-          <o:OLEObject Type="Embed" ProgID="Equation.DSMT4" ShapeID="_x0000_i1041" DrawAspect="Content" ObjectID="_1716453009" r:id="rId46"/>
+          <o:OLEObject Type="Embed" ProgID="Equation.DSMT4" ShapeID="_x0000_i1046" DrawAspect="Content" ObjectID="_1716502211" r:id="rId46"/>
         </w:object>
       </w:r>
       <w:r>
@@ -745,10 +745,10 @@
           <w:lang w:val="en-US"/>
         </w:rPr>
         <w:object w:dxaOrig="1160" w:dyaOrig="620">
-          <v:shape id="_x0000_i1042" type="#_x0000_t75" style="width:58.25pt;height:31.3pt" o:ole="">
+          <v:shape id="_x0000_i1047" type="#_x0000_t75" style="width:58.25pt;height:31.3pt" o:ole="">
             <v:imagedata r:id="rId41" o:title=""/>
           </v:shape>
-          <o:OLEObject Type="Embed" ProgID="Equation.DSMT4" ShapeID="_x0000_i1042" DrawAspect="Content" ObjectID="_1716453010" r:id="rId47"/>
+          <o:OLEObject Type="Embed" ProgID="Equation.DSMT4" ShapeID="_x0000_i1047" DrawAspect="Content" ObjectID="_1716502212" r:id="rId47"/>
         </w:object>
       </w:r>
       <w:r>
@@ -763,10 +763,10 @@
           <w:lang w:val="en-US"/>
         </w:rPr>
         <w:object w:dxaOrig="2560" w:dyaOrig="660">
-          <v:shape id="_x0000_i1043" type="#_x0000_t75" style="width:127.7pt;height:33.2pt" o:ole="">
+          <v:shape id="_x0000_i1048" type="#_x0000_t75" style="width:127.7pt;height:33.2pt" o:ole="">
             <v:imagedata r:id="rId48" o:title=""/>
           </v:shape>
-          <o:OLEObject Type="Embed" ProgID="Equation.DSMT4" ShapeID="_x0000_i1043" DrawAspect="Content" ObjectID="_1716453011" r:id="rId49"/>
+          <o:OLEObject Type="Embed" ProgID="Equation.DSMT4" ShapeID="_x0000_i1048" DrawAspect="Content" ObjectID="_1716502213" r:id="rId49"/>
         </w:object>
       </w:r>
       <w:r>
@@ -781,10 +781,10 @@
           <w:lang w:val="en-US"/>
         </w:rPr>
         <w:object w:dxaOrig="240" w:dyaOrig="220">
-          <v:shape id="_x0000_i1044" type="#_x0000_t75" style="width:11.9pt;height:11.25pt" o:ole="">
+          <v:shape id="_x0000_i1049" type="#_x0000_t75" style="width:11.9pt;height:11.25pt" o:ole="">
             <v:imagedata r:id="rId50" o:title=""/>
           </v:shape>
-          <o:OLEObject Type="Embed" ProgID="Equation.DSMT4" ShapeID="_x0000_i1044" DrawAspect="Content" ObjectID="_1716453012" r:id="rId51"/>
+          <o:OLEObject Type="Embed" ProgID="Equation.DSMT4" ShapeID="_x0000_i1049" DrawAspect="Content" ObjectID="_1716502214" r:id="rId51"/>
         </w:object>
       </w:r>
       <w:r>
@@ -826,10 +826,10 @@
           <w:lang w:val="en-US"/>
         </w:rPr>
         <w:object w:dxaOrig="560" w:dyaOrig="279">
-          <v:shape id="_x0000_i1049" type="#_x0000_t75" style="width:28.15pt;height:13.75pt" o:ole="">
+          <v:shape id="_x0000_i1050" type="#_x0000_t75" style="width:28.15pt;height:13.75pt" o:ole="">
             <v:imagedata r:id="rId52" o:title=""/>
           </v:shape>
-          <o:OLEObject Type="Embed" ProgID="Equation.DSMT4" ShapeID="_x0000_i1049" DrawAspect="Content" ObjectID="_1716453013" r:id="rId53"/>
+          <o:OLEObject Type="Embed" ProgID="Equation.DSMT4" ShapeID="_x0000_i1050" DrawAspect="Content" ObjectID="_1716502215" r:id="rId53"/>
         </w:object>
       </w:r>
       <w:r>
@@ -844,10 +844,10 @@
           <w:lang w:val="en-US"/>
         </w:rPr>
         <w:object w:dxaOrig="200" w:dyaOrig="220">
-          <v:shape id="_x0000_i1050" type="#_x0000_t75" style="width:10pt;height:11.25pt" o:ole="">
+          <v:shape id="_x0000_i1051" type="#_x0000_t75" style="width:10pt;height:11.25pt" o:ole="">
             <v:imagedata r:id="rId54" o:title=""/>
           </v:shape>
-          <o:OLEObject Type="Embed" ProgID="Equation.DSMT4" ShapeID="_x0000_i1050" DrawAspect="Content" ObjectID="_1716453014" r:id="rId55"/>
+          <o:OLEObject Type="Embed" ProgID="Equation.DSMT4" ShapeID="_x0000_i1051" DrawAspect="Content" ObjectID="_1716502216" r:id="rId55"/>
         </w:object>
       </w:r>
       <w:r>
@@ -863,19 +863,19 @@
         </w:rPr>
         <w:t xml:space="preserve">dari </w:t>
       </w:r>
+      <w:r>
+        <w:rPr>
+          <w:position w:val="-6"/>
+          <w:lang w:val="en-US"/>
+        </w:rPr>
+        <w:object w:dxaOrig="220" w:dyaOrig="279">
+          <v:shape id="_x0000_i1052" type="#_x0000_t75" style="width:11.25pt;height:13.75pt" o:ole="">
+            <v:imagedata r:id="rId56" o:title=""/>
+          </v:shape>
+          <o:OLEObject Type="Embed" ProgID="Equation.DSMT4" ShapeID="_x0000_i1052" DrawAspect="Content" ObjectID="_1716502217" r:id="rId57"/>
+        </w:object>
+      </w:r>
       <w:proofErr w:type="gramEnd"/>
-      <w:r>
-        <w:rPr>
-          <w:position w:val="-6"/>
-          <w:lang w:val="en-US"/>
-        </w:rPr>
-        <w:object w:dxaOrig="220" w:dyaOrig="279">
-          <v:shape id="_x0000_i1051" type="#_x0000_t75" style="width:11.25pt;height:13.75pt" o:ole="">
-            <v:imagedata r:id="rId56" o:title=""/>
-          </v:shape>
-          <o:OLEObject Type="Embed" ProgID="Equation.DSMT4" ShapeID="_x0000_i1051" DrawAspect="Content" ObjectID="_1716453015" r:id="rId57"/>
-        </w:object>
-      </w:r>
       <w:r>
         <w:rPr>
           <w:lang w:val="en-US"/>
@@ -1029,10 +1029,10 @@
           <w:lang w:val="en-US"/>
         </w:rPr>
         <w:object w:dxaOrig="560" w:dyaOrig="279">
-          <v:shape id="_x0000_i1052" type="#_x0000_t75" style="width:28.15pt;height:13.75pt" o:ole="">
+          <v:shape id="_x0000_i1053" type="#_x0000_t75" style="width:28.15pt;height:13.75pt" o:ole="">
             <v:imagedata r:id="rId52" o:title=""/>
           </v:shape>
-          <o:OLEObject Type="Embed" ProgID="Equation.DSMT4" ShapeID="_x0000_i1052" DrawAspect="Content" ObjectID="_1716453016" r:id="rId58"/>
+          <o:OLEObject Type="Embed" ProgID="Equation.DSMT4" ShapeID="_x0000_i1053" DrawAspect="Content" ObjectID="_1716502218" r:id="rId58"/>
         </w:object>
       </w:r>
       <w:r>
@@ -1054,10 +1054,10 @@
           <w:lang w:val="en-US"/>
         </w:rPr>
         <w:object w:dxaOrig="1620" w:dyaOrig="639">
-          <v:shape id="_x0000_i1053" type="#_x0000_t75" style="width:80.75pt;height:31.95pt" o:ole="">
+          <v:shape id="_x0000_i1054" type="#_x0000_t75" style="width:80.75pt;height:31.95pt" o:ole="">
             <v:imagedata r:id="rId59" o:title=""/>
           </v:shape>
-          <o:OLEObject Type="Embed" ProgID="Equation.DSMT4" ShapeID="_x0000_i1053" DrawAspect="Content" ObjectID="_1716453017" r:id="rId60"/>
+          <o:OLEObject Type="Embed" ProgID="Equation.DSMT4" ShapeID="_x0000_i1054" DrawAspect="Content" ObjectID="_1716502219" r:id="rId60"/>
         </w:object>
       </w:r>
     </w:p>
@@ -1073,10 +1073,10 @@
           <w:lang w:val="en-US"/>
         </w:rPr>
         <w:object w:dxaOrig="740" w:dyaOrig="320">
-          <v:shape id="_x0000_i1054" type="#_x0000_t75" style="width:36.95pt;height:16.3pt" o:ole="">
+          <v:shape id="_x0000_i1055" type="#_x0000_t75" style="width:36.95pt;height:16.3pt" o:ole="">
             <v:imagedata r:id="rId61" o:title=""/>
           </v:shape>
-          <o:OLEObject Type="Embed" ProgID="Equation.DSMT4" ShapeID="_x0000_i1054" DrawAspect="Content" ObjectID="_1716453018" r:id="rId62"/>
+          <o:OLEObject Type="Embed" ProgID="Equation.DSMT4" ShapeID="_x0000_i1055" DrawAspect="Content" ObjectID="_1716502220" r:id="rId62"/>
         </w:object>
       </w:r>
       <w:proofErr w:type="gramStart"/>
@@ -1120,10 +1120,10 @@
           <w:lang w:val="en-US"/>
         </w:rPr>
         <w:object w:dxaOrig="1100" w:dyaOrig="620">
-          <v:shape id="_x0000_i1055" type="#_x0000_t75" style="width:55.1pt;height:31.3pt" o:ole="">
+          <v:shape id="_x0000_i1056" type="#_x0000_t75" style="width:55.1pt;height:31.3pt" o:ole="">
             <v:imagedata r:id="rId63" o:title=""/>
           </v:shape>
-          <o:OLEObject Type="Embed" ProgID="Equation.DSMT4" ShapeID="_x0000_i1055" DrawAspect="Content" ObjectID="_1716453019" r:id="rId64"/>
+          <o:OLEObject Type="Embed" ProgID="Equation.DSMT4" ShapeID="_x0000_i1056" DrawAspect="Content" ObjectID="_1716502221" r:id="rId64"/>
         </w:object>
       </w:r>
     </w:p>
@@ -1145,10 +1145,10 @@
           <w:lang w:val="en-US"/>
         </w:rPr>
         <w:object w:dxaOrig="560" w:dyaOrig="279">
-          <v:shape id="_x0000_i1056" type="#_x0000_t75" style="width:28.15pt;height:13.75pt" o:ole="">
+          <v:shape id="_x0000_i1057" type="#_x0000_t75" style="width:28.15pt;height:13.75pt" o:ole="">
             <v:imagedata r:id="rId52" o:title=""/>
           </v:shape>
-          <o:OLEObject Type="Embed" ProgID="Equation.DSMT4" ShapeID="_x0000_i1056" DrawAspect="Content" ObjectID="_1716453020" r:id="rId65"/>
+          <o:OLEObject Type="Embed" ProgID="Equation.DSMT4" ShapeID="_x0000_i1057" DrawAspect="Content" ObjectID="_1716502222" r:id="rId65"/>
         </w:object>
       </w:r>
       <w:r>
@@ -1170,10 +1170,10 @@
           <w:lang w:val="en-US"/>
         </w:rPr>
         <w:object w:dxaOrig="1140" w:dyaOrig="620">
-          <v:shape id="_x0000_i1057" type="#_x0000_t75" style="width:56.95pt;height:31.3pt" o:ole="">
+          <v:shape id="_x0000_i1058" type="#_x0000_t75" style="width:56.95pt;height:31.3pt" o:ole="">
             <v:imagedata r:id="rId66" o:title=""/>
           </v:shape>
-          <o:OLEObject Type="Embed" ProgID="Equation.DSMT4" ShapeID="_x0000_i1057" DrawAspect="Content" ObjectID="_1716453021" r:id="rId67"/>
+          <o:OLEObject Type="Embed" ProgID="Equation.DSMT4" ShapeID="_x0000_i1058" DrawAspect="Content" ObjectID="_1716502223" r:id="rId67"/>
         </w:object>
       </w:r>
     </w:p>
@@ -1225,7 +1225,7 @@
 
 <file path=word/numbering.xml><?xml version="1.0" encoding="utf-8"?>
 <w:numbering xmlns:wpc="http://schemas.microsoft.com/office/word/2010/wordprocessingCanvas" xmlns:mc="http://schemas.openxmlformats.org/markup-compatibility/2006" xmlns:o="urn:schemas-microsoft-com:office:office" xmlns:r="http://schemas.openxmlformats.org/officeDocument/2006/relationships" xmlns:m="http://schemas.openxmlformats.org/officeDocument/2006/math" xmlns:v="urn:schemas-microsoft-com:vml" xmlns:wp14="http://schemas.microsoft.com/office/word/2010/wordprocessingDrawing" xmlns:wp="http://schemas.openxmlformats.org/drawingml/2006/wordprocessingDrawing" xmlns:w10="urn:schemas-microsoft-com:office:word" xmlns:w="http://schemas.openxmlformats.org/wordprocessingml/2006/main" xmlns:w14="http://schemas.microsoft.com/office/word/2010/wordml" xmlns:w15="http://schemas.microsoft.com/office/word/2012/wordml" xmlns:wpg="http://schemas.microsoft.com/office/word/2010/wordprocessingGroup" xmlns:wpi="http://schemas.microsoft.com/office/word/2010/wordprocessingInk" xmlns:wne="http://schemas.microsoft.com/office/word/2006/wordml" xmlns:wps="http://schemas.microsoft.com/office/word/2010/wordprocessingShape" mc:Ignorable="w14 w15 wp14">
-  <w:abstractNum w:abstractNumId="0">
+  <w:abstractNum w:abstractNumId="0" w15:restartNumberingAfterBreak="0">
     <w:nsid w:val="4CE40DB6"/>
     <w:multiLevelType w:val="hybridMultilevel"/>
     <w:tmpl w:val="79A2CAFA"/>

</xml_diff>